<commit_message>
expands score to include /fuksilaite
few more pieces of information are stored
</commit_message>
<xml_diff>
--- a/kurssikirjanpidon_tietosuojaseloste.docx
+++ b/kurssikirjanpidon_tietosuojaseloste.docx
@@ -108,15 +108,7 @@
         <w:rPr>
           <w:rFonts w:ascii="Times New Roman" w:eastAsia="Times New Roman" w:hAnsi="Times New Roman" w:cs="Times New Roman"/>
         </w:rPr>
-        <w:t>Tallennamme ja käsittelemme Helsin</w:t>
-      </w:r>
-      <w:bookmarkStart w:id="0" w:name="_GoBack"/>
-      <w:bookmarkEnd w:id="0"/>
-      <w:r>
-        <w:rPr>
-          <w:rFonts w:ascii="Times New Roman" w:eastAsia="Times New Roman" w:hAnsi="Times New Roman" w:cs="Times New Roman"/>
-        </w:rPr>
-        <w:t>gin yliopiston opiskelijoiden henkilötietoja EU:n tietosuoja-asetuksen mukaisesti.</w:t>
+        <w:t>Tallennamme ja käsittelemme Helsingin yliopiston opiskelijoiden henkilötietoja EU:n tietosuoja-asetuksen mukaisesti.</w:t>
       </w:r>
     </w:p>
     <w:p>
@@ -263,7 +255,15 @@
         <w:rPr>
           <w:rFonts w:ascii="Times New Roman" w:eastAsia="Times New Roman" w:hAnsi="Times New Roman" w:cs="Times New Roman"/>
         </w:rPr>
-        <w:t xml:space="preserve">palvelussa olevien </w:t>
+        <w:t>palvelussa olevien</w:t>
+      </w:r>
+      <w:bookmarkStart w:id="0" w:name="_GoBack"/>
+      <w:bookmarkEnd w:id="0"/>
+      <w:r>
+        <w:rPr>
+          <w:rFonts w:ascii="Times New Roman" w:eastAsia="Times New Roman" w:hAnsi="Times New Roman" w:cs="Times New Roman"/>
+        </w:rPr>
+        <w:t xml:space="preserve"> </w:t>
       </w:r>
       <w:r>
         <w:rPr>
@@ -275,7 +275,19 @@
         <w:rPr>
           <w:rFonts w:ascii="Times New Roman" w:eastAsia="Times New Roman" w:hAnsi="Times New Roman" w:cs="Times New Roman"/>
         </w:rPr>
-        <w:t>kurssitöiden ja -suoritusten yksilöintiin.</w:t>
+        <w:t>kurssitöiden ja -suoritusten yksilöintiin</w:t>
+      </w:r>
+      <w:r>
+        <w:rPr>
+          <w:rFonts w:ascii="Times New Roman" w:eastAsia="Times New Roman" w:hAnsi="Times New Roman" w:cs="Times New Roman"/>
+        </w:rPr>
+        <w:t>, sekä fuksilaitteiden jaon yhteydessä henkilöllisyyden tarkistamiseen</w:t>
+      </w:r>
+      <w:r>
+        <w:rPr>
+          <w:rFonts w:ascii="Times New Roman" w:eastAsia="Times New Roman" w:hAnsi="Times New Roman" w:cs="Times New Roman"/>
+        </w:rPr>
+        <w:t>.</w:t>
       </w:r>
     </w:p>
     <w:p>
@@ -366,6 +378,60 @@
     </w:p>
     <w:p>
       <w:pPr>
+        <w:pStyle w:val="ListParagraph"/>
+        <w:numPr>
+          <w:ilvl w:val="0"/>
+          <w:numId w:val="1"/>
+        </w:numPr>
+        <w:rPr>
+          <w:rFonts w:ascii="Times New Roman" w:eastAsia="Times New Roman" w:hAnsi="Times New Roman" w:cs="Times New Roman"/>
+        </w:rPr>
+      </w:pPr>
+      <w:r>
+        <w:rPr>
+          <w:rFonts w:ascii="Times New Roman" w:eastAsia="Times New Roman" w:hAnsi="Times New Roman" w:cs="Times New Roman"/>
+        </w:rPr>
+        <w:t>Syntymäaika</w:t>
+      </w:r>
+    </w:p>
+    <w:p>
+      <w:pPr>
+        <w:pStyle w:val="ListParagraph"/>
+        <w:numPr>
+          <w:ilvl w:val="0"/>
+          <w:numId w:val="1"/>
+        </w:numPr>
+        <w:rPr>
+          <w:rFonts w:ascii="Times New Roman" w:eastAsia="Times New Roman" w:hAnsi="Times New Roman" w:cs="Times New Roman"/>
+        </w:rPr>
+      </w:pPr>
+      <w:r>
+        <w:rPr>
+          <w:rFonts w:ascii="Times New Roman" w:eastAsia="Times New Roman" w:hAnsi="Times New Roman" w:cs="Times New Roman"/>
+        </w:rPr>
+        <w:t>Oletuskieli</w:t>
+      </w:r>
+    </w:p>
+    <w:p>
+      <w:pPr>
+        <w:pStyle w:val="ListParagraph"/>
+        <w:numPr>
+          <w:ilvl w:val="0"/>
+          <w:numId w:val="1"/>
+        </w:numPr>
+        <w:rPr>
+          <w:rFonts w:ascii="Times New Roman" w:eastAsia="Times New Roman" w:hAnsi="Times New Roman" w:cs="Times New Roman"/>
+        </w:rPr>
+      </w:pPr>
+      <w:r>
+        <w:rPr>
+          <w:rFonts w:ascii="Times New Roman" w:eastAsia="Times New Roman" w:hAnsi="Times New Roman" w:cs="Times New Roman"/>
+        </w:rPr>
+        <w:t>Yliopiston käyttäjätunnus</w:t>
+      </w:r>
+    </w:p>
+    <w:p>
+      <w:pPr>
         <w:pStyle w:val="Heading1"/>
         <w:rPr>
           <w:rFonts w:eastAsia="Times New Roman"/>
@@ -461,6 +527,7 @@
         <w:rPr>
           <w:rFonts w:eastAsia="Times New Roman"/>
         </w:rPr>
+        <w:lastRenderedPageBreak/>
         <w:t>Tietojen säännönmukaiset luovutukset</w:t>
       </w:r>
     </w:p>
@@ -512,7 +579,6 @@
         <w:rPr>
           <w:rFonts w:eastAsia="Times New Roman"/>
         </w:rPr>
-        <w:lastRenderedPageBreak/>
         <w:t>Tietojen siirto EU:n tai ETA:n ulkopuolelle</w:t>
       </w:r>
     </w:p>

</xml_diff>